<commit_message>
software and hardware requirements, Admin>EventsCreate, PartnersHome
</commit_message>
<xml_diff>
--- a/Documentation/Chapters/Chapter3-4.docx
+++ b/Documentation/Chapters/Chapter3-4.docx
@@ -230,15 +230,7 @@
         <w:rPr>
           <w:rFonts w:ascii="Century Gothic" w:hAnsi="Century Gothic"/>
         </w:rPr>
-        <w:t>As technology innovates, users are no</w:t>
-      </w:r>
-      <w:bookmarkStart w:id="0" w:name="_GoBack"/>
-      <w:bookmarkEnd w:id="0"/>
-      <w:r>
-        <w:rPr>
-          <w:rFonts w:ascii="Century Gothic" w:hAnsi="Century Gothic"/>
-        </w:rPr>
-        <w:t xml:space="preserve">w able to use the internet in different ways. Using gadgets such as mobile phones, tablets, laptops etc. that would able visitors to find website or any sites. Having a website not just a web-based but a mobile compatible and optimized to other devices which user can visit website anytime, anywhere in a convenient and user-friendly manner. </w:t>
+        <w:t xml:space="preserve">As technology innovates, users are now able to use the internet in different ways. Using gadgets such as mobile phones, tablets, laptops etc. that would able visitors to find website or any sites. Having a website not just a web-based but a mobile compatible and optimized to other devices which user can visit website anytime, anywhere in a convenient and user-friendly manner. </w:t>
       </w:r>
     </w:p>
     <w:p>
@@ -492,27 +484,13 @@
         <w:rPr>
           <w:rFonts w:ascii="Century Gothic" w:hAnsi="Century Gothic"/>
         </w:rPr>
-        <w:t xml:space="preserve">gh </w:t>
-      </w:r>
-      <w:proofErr w:type="spellStart"/>
+        <w:t>gh ReCOP-ComE</w:t>
+      </w:r>
       <w:r>
         <w:rPr>
           <w:rFonts w:ascii="Century Gothic" w:hAnsi="Century Gothic"/>
         </w:rPr>
-        <w:t>ReCOP-ComE</w:t>
-      </w:r>
-      <w:r>
-        <w:rPr>
-          <w:rFonts w:ascii="Century Gothic" w:hAnsi="Century Gothic"/>
-        </w:rPr>
-        <w:t>x</w:t>
-      </w:r>
-      <w:proofErr w:type="spellEnd"/>
-      <w:r>
-        <w:rPr>
-          <w:rFonts w:ascii="Century Gothic" w:hAnsi="Century Gothic"/>
-        </w:rPr>
-        <w:t xml:space="preserve"> Website, manual process of requesting proposal can be easy and lessen the time it takes to approve. Approval of proposals can be done through e-mail</w:t>
+        <w:t>x Website, manual process of requesting proposal can be easy and lessen the time it takes to approve. Approval of proposals can be done through e-mail</w:t>
       </w:r>
       <w:r>
         <w:rPr>
@@ -925,25 +903,14 @@
         </w:rPr>
         <w:tab/>
       </w:r>
-      <w:proofErr w:type="gramStart"/>
-      <w:r>
-        <w:rPr>
-          <w:rFonts w:ascii="Century Gothic" w:hAnsi="Century Gothic" w:cs="Book Antiqua"/>
-          <w:bCs/>
-          <w:sz w:val="24"/>
-          <w:szCs w:val="24"/>
-        </w:rPr>
-        <w:t>Table ?</w:t>
-      </w:r>
-      <w:proofErr w:type="gramEnd"/>
-      <w:r>
-        <w:rPr>
-          <w:rFonts w:ascii="Century Gothic" w:hAnsi="Century Gothic" w:cs="Book Antiqua"/>
-          <w:bCs/>
-          <w:sz w:val="24"/>
-          <w:szCs w:val="24"/>
-        </w:rPr>
-        <w:t xml:space="preserve">- Web and Internet Requirement </w:t>
+      <w:r>
+        <w:rPr>
+          <w:rFonts w:ascii="Century Gothic" w:hAnsi="Century Gothic" w:cs="Book Antiqua"/>
+          <w:bCs/>
+          <w:sz w:val="24"/>
+          <w:szCs w:val="24"/>
+        </w:rPr>
+        <w:t xml:space="preserve">Table ?- Web and Internet Requirement </w:t>
       </w:r>
       <w:r>
         <w:rPr>
@@ -1078,12 +1045,45 @@
             <w:pPr>
               <w:rPr>
                 <w:rFonts w:ascii="Century Gothic" w:hAnsi="Century Gothic" w:cs="Book Antiqua"/>
-                <w:b/>
                 <w:bCs/>
                 <w:sz w:val="24"/>
                 <w:szCs w:val="24"/>
               </w:rPr>
             </w:pPr>
+            <w:r>
+              <w:rPr>
+                <w:rFonts w:ascii="Century Gothic" w:hAnsi="Century Gothic" w:cs="Book Antiqua"/>
+                <w:bCs/>
+                <w:sz w:val="24"/>
+                <w:szCs w:val="24"/>
+              </w:rPr>
+              <w:t>Google Chrome</w:t>
+            </w:r>
+          </w:p>
+          <w:p>
+            <w:pPr>
+              <w:rPr>
+                <w:rFonts w:ascii="Century Gothic" w:hAnsi="Century Gothic" w:cs="Book Antiqua"/>
+                <w:bCs/>
+                <w:sz w:val="24"/>
+                <w:szCs w:val="24"/>
+              </w:rPr>
+            </w:pPr>
+            <w:r>
+              <w:rPr>
+                <w:rFonts w:ascii="Century Gothic" w:hAnsi="Century Gothic" w:cs="Segoe UI"/>
+                <w:sz w:val="24"/>
+                <w:szCs w:val="20"/>
+              </w:rPr>
+              <w:t xml:space="preserve">Version </w:t>
+            </w:r>
+            <w:r>
+              <w:rPr>
+                <w:rFonts w:ascii="Century Gothic" w:hAnsi="Century Gothic"/>
+                <w:sz w:val="24"/>
+              </w:rPr>
+              <w:t>70.0.3538</w:t>
+            </w:r>
           </w:p>
         </w:tc>
         <w:tc>
@@ -1094,12 +1094,47 @@
             <w:pPr>
               <w:rPr>
                 <w:rFonts w:ascii="Century Gothic" w:hAnsi="Century Gothic" w:cs="Book Antiqua"/>
-                <w:b/>
                 <w:bCs/>
                 <w:sz w:val="24"/>
                 <w:szCs w:val="24"/>
               </w:rPr>
             </w:pPr>
+            <w:r>
+              <w:rPr>
+                <w:rFonts w:ascii="Century Gothic" w:hAnsi="Century Gothic" w:cs="Book Antiqua"/>
+                <w:bCs/>
+                <w:sz w:val="24"/>
+                <w:szCs w:val="24"/>
+              </w:rPr>
+              <w:t>Google Chrome</w:t>
+            </w:r>
+          </w:p>
+          <w:p>
+            <w:pPr>
+              <w:rPr>
+                <w:rFonts w:ascii="Century Gothic" w:hAnsi="Century Gothic" w:cs="Book Antiqua"/>
+                <w:bCs/>
+                <w:sz w:val="24"/>
+                <w:szCs w:val="24"/>
+              </w:rPr>
+            </w:pPr>
+            <w:r>
+              <w:rPr>
+                <w:rFonts w:ascii="Century Gothic" w:hAnsi="Century Gothic" w:cs="Book Antiqua"/>
+                <w:bCs/>
+                <w:sz w:val="24"/>
+                <w:szCs w:val="24"/>
+              </w:rPr>
+              <w:t xml:space="preserve">Version </w:t>
+            </w:r>
+            <w:r>
+              <w:rPr>
+                <w:rFonts w:ascii="Century Gothic" w:hAnsi="Century Gothic" w:cs="Segoe UI"/>
+                <w:sz w:val="24"/>
+                <w:szCs w:val="20"/>
+              </w:rPr>
+              <w:t>71 and up</w:t>
+            </w:r>
           </w:p>
         </w:tc>
       </w:tr>
@@ -1127,25 +1162,14 @@
           <w:szCs w:val="24"/>
         </w:rPr>
       </w:pPr>
-      <w:proofErr w:type="gramStart"/>
-      <w:r>
-        <w:rPr>
-          <w:rFonts w:ascii="Century Gothic" w:hAnsi="Century Gothic" w:cs="Book Antiqua"/>
-          <w:bCs/>
-          <w:sz w:val="24"/>
-          <w:szCs w:val="24"/>
-        </w:rPr>
-        <w:t>Table ?</w:t>
-      </w:r>
-      <w:proofErr w:type="gramEnd"/>
-      <w:r>
-        <w:rPr>
-          <w:rFonts w:ascii="Century Gothic" w:hAnsi="Century Gothic" w:cs="Book Antiqua"/>
-          <w:bCs/>
-          <w:sz w:val="24"/>
-          <w:szCs w:val="24"/>
-        </w:rPr>
-        <w:t xml:space="preserve">- Software Requirement </w:t>
+      <w:r>
+        <w:rPr>
+          <w:rFonts w:ascii="Century Gothic" w:hAnsi="Century Gothic" w:cs="Book Antiqua"/>
+          <w:bCs/>
+          <w:sz w:val="24"/>
+          <w:szCs w:val="24"/>
+        </w:rPr>
+        <w:t xml:space="preserve">Table ?- Software Requirement </w:t>
       </w:r>
       <w:r>
         <w:rPr>
@@ -1279,12 +1303,38 @@
             <w:pPr>
               <w:rPr>
                 <w:rFonts w:ascii="Century Gothic" w:hAnsi="Century Gothic" w:cs="Book Antiqua"/>
-                <w:b/>
                 <w:bCs/>
                 <w:sz w:val="24"/>
                 <w:szCs w:val="24"/>
               </w:rPr>
             </w:pPr>
+            <w:r>
+              <w:rPr>
+                <w:rFonts w:ascii="Century Gothic" w:hAnsi="Century Gothic" w:cs="Book Antiqua"/>
+                <w:bCs/>
+                <w:sz w:val="24"/>
+                <w:szCs w:val="24"/>
+              </w:rPr>
+              <w:t xml:space="preserve">Microsoft </w:t>
+            </w:r>
+            <w:r>
+              <w:rPr>
+                <w:rFonts w:ascii="Century Gothic" w:hAnsi="Century Gothic" w:cs="Book Antiqua"/>
+                <w:bCs/>
+                <w:sz w:val="24"/>
+                <w:szCs w:val="24"/>
+              </w:rPr>
+              <w:t xml:space="preserve">Windows </w:t>
+            </w:r>
+            <w:r>
+              <w:rPr>
+                <w:rFonts w:ascii="Century Gothic" w:hAnsi="Century Gothic" w:cs="Book Antiqua"/>
+                <w:bCs/>
+                <w:sz w:val="24"/>
+                <w:szCs w:val="24"/>
+              </w:rPr>
+              <w:t>8.1</w:t>
+            </w:r>
           </w:p>
         </w:tc>
         <w:tc>
@@ -1301,6 +1351,24 @@
                 <w:szCs w:val="24"/>
               </w:rPr>
             </w:pPr>
+            <w:r>
+              <w:rPr>
+                <w:rFonts w:ascii="Century Gothic" w:hAnsi="Century Gothic" w:cs="Book Antiqua"/>
+                <w:bCs/>
+                <w:sz w:val="24"/>
+                <w:szCs w:val="24"/>
+              </w:rPr>
+              <w:t xml:space="preserve">Microsoft </w:t>
+            </w:r>
+            <w:r>
+              <w:rPr>
+                <w:rFonts w:ascii="Century Gothic" w:hAnsi="Century Gothic" w:cs="Book Antiqua"/>
+                <w:bCs/>
+                <w:sz w:val="24"/>
+                <w:szCs w:val="24"/>
+              </w:rPr>
+              <w:t>Windows 10</w:t>
+            </w:r>
           </w:p>
         </w:tc>
       </w:tr>
@@ -1337,12 +1405,20 @@
             <w:pPr>
               <w:rPr>
                 <w:rFonts w:ascii="Century Gothic" w:hAnsi="Century Gothic" w:cs="Book Antiqua"/>
-                <w:b/>
                 <w:bCs/>
                 <w:sz w:val="24"/>
                 <w:szCs w:val="24"/>
               </w:rPr>
             </w:pPr>
+            <w:r>
+              <w:rPr>
+                <w:rFonts w:ascii="Century Gothic" w:hAnsi="Century Gothic" w:cs="Book Antiqua"/>
+                <w:bCs/>
+                <w:sz w:val="24"/>
+                <w:szCs w:val="24"/>
+              </w:rPr>
+              <w:t>MySQL</w:t>
+            </w:r>
           </w:p>
         </w:tc>
         <w:tc>
@@ -1353,12 +1429,480 @@
             <w:pPr>
               <w:rPr>
                 <w:rFonts w:ascii="Century Gothic" w:hAnsi="Century Gothic" w:cs="Book Antiqua"/>
-                <w:b/>
                 <w:bCs/>
                 <w:sz w:val="24"/>
                 <w:szCs w:val="24"/>
               </w:rPr>
             </w:pPr>
+            <w:r>
+              <w:rPr>
+                <w:rFonts w:ascii="Century Gothic" w:hAnsi="Century Gothic" w:cs="Book Antiqua"/>
+                <w:bCs/>
+                <w:sz w:val="24"/>
+                <w:szCs w:val="24"/>
+              </w:rPr>
+              <w:t xml:space="preserve">MySQL </w:t>
+            </w:r>
+          </w:p>
+        </w:tc>
+      </w:tr>
+    </w:tbl>
+    <w:p>
+      <w:pPr>
+        <w:spacing w:after="0"/>
+        <w:ind w:left="1440" w:firstLine="720"/>
+        <w:rPr>
+          <w:rFonts w:ascii="Century Gothic" w:hAnsi="Century Gothic" w:cs="Book Antiqua"/>
+          <w:bCs/>
+          <w:sz w:val="24"/>
+          <w:szCs w:val="24"/>
+        </w:rPr>
+      </w:pPr>
+    </w:p>
+    <w:p>
+      <w:pPr>
+        <w:spacing w:after="0"/>
+        <w:ind w:left="1440" w:firstLine="720"/>
+        <w:rPr>
+          <w:rFonts w:ascii="Century Gothic" w:hAnsi="Century Gothic" w:cs="Book Antiqua"/>
+          <w:bCs/>
+          <w:sz w:val="24"/>
+          <w:szCs w:val="24"/>
+        </w:rPr>
+      </w:pPr>
+      <w:r>
+        <w:rPr>
+          <w:rFonts w:ascii="Century Gothic" w:hAnsi="Century Gothic" w:cs="Book Antiqua"/>
+          <w:bCs/>
+          <w:sz w:val="24"/>
+          <w:szCs w:val="24"/>
+        </w:rPr>
+        <w:t>Table ?- Hardware</w:t>
+      </w:r>
+      <w:r>
+        <w:rPr>
+          <w:rFonts w:ascii="Century Gothic" w:hAnsi="Century Gothic" w:cs="Book Antiqua"/>
+          <w:bCs/>
+          <w:sz w:val="24"/>
+          <w:szCs w:val="24"/>
+        </w:rPr>
+        <w:t xml:space="preserve"> Requirement </w:t>
+      </w:r>
+      <w:r>
+        <w:rPr>
+          <w:rFonts w:ascii="Century Gothic" w:hAnsi="Century Gothic" w:cs="Book Antiqua"/>
+          <w:bCs/>
+          <w:i/>
+          <w:sz w:val="24"/>
+          <w:szCs w:val="24"/>
+        </w:rPr>
+        <w:t>(as applicable)</w:t>
+      </w:r>
+    </w:p>
+    <w:tbl>
+      <w:tblPr>
+        <w:tblStyle w:val="TableGrid"/>
+        <w:tblW w:w="0" w:type="auto"/>
+        <w:tblInd w:w="1008" w:type="dxa"/>
+        <w:tblLook w:val="04A0" w:firstRow="1" w:lastRow="0" w:firstColumn="1" w:lastColumn="0" w:noHBand="0" w:noVBand="1"/>
+      </w:tblPr>
+      <w:tblGrid>
+        <w:gridCol w:w="2184"/>
+        <w:gridCol w:w="2856"/>
+        <w:gridCol w:w="2520"/>
+      </w:tblGrid>
+      <w:tr>
+        <w:tc>
+          <w:tcPr>
+            <w:tcW w:w="2184" w:type="dxa"/>
+          </w:tcPr>
+          <w:p>
+            <w:pPr>
+              <w:rPr>
+                <w:rFonts w:ascii="Century Gothic" w:hAnsi="Century Gothic" w:cs="Book Antiqua"/>
+                <w:bCs/>
+                <w:sz w:val="24"/>
+                <w:szCs w:val="24"/>
+              </w:rPr>
+            </w:pPr>
+            <w:r>
+              <w:rPr>
+                <w:rFonts w:ascii="Century Gothic" w:hAnsi="Century Gothic" w:cs="Book Antiqua"/>
+                <w:bCs/>
+                <w:sz w:val="24"/>
+                <w:szCs w:val="24"/>
+              </w:rPr>
+              <w:t>Hardware</w:t>
+            </w:r>
+          </w:p>
+        </w:tc>
+        <w:tc>
+          <w:tcPr>
+            <w:tcW w:w="2856" w:type="dxa"/>
+          </w:tcPr>
+          <w:p>
+            <w:pPr>
+              <w:jc w:val="center"/>
+              <w:rPr>
+                <w:rFonts w:ascii="Century Gothic" w:hAnsi="Century Gothic" w:cs="Book Antiqua"/>
+                <w:bCs/>
+                <w:sz w:val="24"/>
+                <w:szCs w:val="24"/>
+              </w:rPr>
+            </w:pPr>
+            <w:r>
+              <w:rPr>
+                <w:rFonts w:ascii="Century Gothic" w:hAnsi="Century Gothic" w:cs="Book Antiqua"/>
+                <w:bCs/>
+                <w:sz w:val="24"/>
+                <w:szCs w:val="24"/>
+              </w:rPr>
+              <w:t>Minimum</w:t>
+            </w:r>
+          </w:p>
+        </w:tc>
+        <w:tc>
+          <w:tcPr>
+            <w:tcW w:w="2520" w:type="dxa"/>
+          </w:tcPr>
+          <w:p>
+            <w:pPr>
+              <w:jc w:val="center"/>
+              <w:rPr>
+                <w:rFonts w:ascii="Century Gothic" w:hAnsi="Century Gothic" w:cs="Book Antiqua"/>
+                <w:bCs/>
+                <w:sz w:val="24"/>
+                <w:szCs w:val="24"/>
+              </w:rPr>
+            </w:pPr>
+            <w:r>
+              <w:rPr>
+                <w:rFonts w:ascii="Century Gothic" w:hAnsi="Century Gothic" w:cs="Book Antiqua"/>
+                <w:bCs/>
+                <w:sz w:val="24"/>
+                <w:szCs w:val="24"/>
+              </w:rPr>
+              <w:t>Recommended</w:t>
+            </w:r>
+          </w:p>
+        </w:tc>
+      </w:tr>
+      <w:tr>
+        <w:tc>
+          <w:tcPr>
+            <w:tcW w:w="2184" w:type="dxa"/>
+          </w:tcPr>
+          <w:p>
+            <w:pPr>
+              <w:rPr>
+                <w:rFonts w:ascii="Century Gothic" w:hAnsi="Century Gothic" w:cs="Book Antiqua"/>
+                <w:bCs/>
+                <w:sz w:val="24"/>
+                <w:szCs w:val="24"/>
+              </w:rPr>
+            </w:pPr>
+            <w:r>
+              <w:rPr>
+                <w:rFonts w:ascii="Century Gothic" w:hAnsi="Century Gothic" w:cs="Book Antiqua"/>
+                <w:bCs/>
+                <w:sz w:val="24"/>
+                <w:szCs w:val="24"/>
+              </w:rPr>
+              <w:t>Processor</w:t>
+            </w:r>
+          </w:p>
+        </w:tc>
+        <w:tc>
+          <w:tcPr>
+            <w:tcW w:w="2856" w:type="dxa"/>
+          </w:tcPr>
+          <w:p>
+            <w:pPr>
+              <w:rPr>
+                <w:rFonts w:ascii="Century Gothic" w:hAnsi="Century Gothic" w:cs="Book Antiqua"/>
+                <w:bCs/>
+                <w:sz w:val="24"/>
+                <w:szCs w:val="24"/>
+              </w:rPr>
+            </w:pPr>
+            <w:r>
+              <w:rPr>
+                <w:rFonts w:ascii="Century Gothic" w:hAnsi="Century Gothic" w:cs="Segoe UI"/>
+                <w:color w:val="000000"/>
+                <w:sz w:val="24"/>
+                <w:szCs w:val="24"/>
+                <w:shd w:val="clear" w:color="auto" w:fill="FFFFFF"/>
+              </w:rPr>
+              <w:t>1 gigahertz (GHz)</w:t>
+            </w:r>
+          </w:p>
+        </w:tc>
+        <w:tc>
+          <w:tcPr>
+            <w:tcW w:w="2520" w:type="dxa"/>
+          </w:tcPr>
+          <w:p>
+            <w:pPr>
+              <w:rPr>
+                <w:rFonts w:ascii="Century Gothic" w:hAnsi="Century Gothic" w:cs="Book Antiqua"/>
+                <w:bCs/>
+                <w:sz w:val="24"/>
+                <w:szCs w:val="24"/>
+              </w:rPr>
+            </w:pPr>
+            <w:r>
+              <w:rPr>
+                <w:rFonts w:ascii="Century Gothic" w:hAnsi="Century Gothic" w:cs="Book Antiqua"/>
+                <w:bCs/>
+                <w:sz w:val="24"/>
+                <w:szCs w:val="24"/>
+              </w:rPr>
+              <w:t>3.4 GHz</w:t>
+            </w:r>
+          </w:p>
+        </w:tc>
+      </w:tr>
+      <w:tr>
+        <w:tc>
+          <w:tcPr>
+            <w:tcW w:w="2184" w:type="dxa"/>
+          </w:tcPr>
+          <w:p>
+            <w:pPr>
+              <w:rPr>
+                <w:rFonts w:ascii="Century Gothic" w:hAnsi="Century Gothic" w:cs="Book Antiqua"/>
+                <w:bCs/>
+                <w:sz w:val="24"/>
+                <w:szCs w:val="24"/>
+              </w:rPr>
+            </w:pPr>
+            <w:r>
+              <w:rPr>
+                <w:rFonts w:ascii="Century Gothic" w:hAnsi="Century Gothic" w:cs="Book Antiqua"/>
+                <w:bCs/>
+                <w:sz w:val="24"/>
+                <w:szCs w:val="24"/>
+              </w:rPr>
+              <w:t>RAM</w:t>
+            </w:r>
+          </w:p>
+        </w:tc>
+        <w:tc>
+          <w:tcPr>
+            <w:tcW w:w="2856" w:type="dxa"/>
+          </w:tcPr>
+          <w:p>
+            <w:pPr>
+              <w:rPr>
+                <w:rFonts w:ascii="Century Gothic" w:hAnsi="Century Gothic" w:cs="Segoe UI"/>
+                <w:color w:val="000000"/>
+                <w:sz w:val="24"/>
+                <w:szCs w:val="24"/>
+                <w:shd w:val="clear" w:color="auto" w:fill="FFFFFF"/>
+              </w:rPr>
+            </w:pPr>
+            <w:r>
+              <w:rPr>
+                <w:rFonts w:ascii="Century Gothic" w:hAnsi="Century Gothic" w:cs="Segoe UI"/>
+                <w:color w:val="000000"/>
+                <w:sz w:val="24"/>
+                <w:szCs w:val="24"/>
+                <w:shd w:val="clear" w:color="auto" w:fill="FFFFFF"/>
+              </w:rPr>
+              <w:t xml:space="preserve">1 </w:t>
+            </w:r>
+            <w:r>
+              <w:rPr>
+                <w:rFonts w:ascii="Century Gothic" w:hAnsi="Century Gothic" w:cs="Segoe UI"/>
+                <w:color w:val="000000"/>
+                <w:sz w:val="24"/>
+                <w:szCs w:val="24"/>
+                <w:shd w:val="clear" w:color="auto" w:fill="FFFFFF"/>
+              </w:rPr>
+              <w:t>GB for 32-bit</w:t>
+            </w:r>
+          </w:p>
+          <w:p>
+            <w:pPr>
+              <w:rPr>
+                <w:rFonts w:ascii="Century Gothic" w:hAnsi="Century Gothic" w:cs="Book Antiqua"/>
+                <w:bCs/>
+                <w:sz w:val="24"/>
+                <w:szCs w:val="24"/>
+              </w:rPr>
+            </w:pPr>
+            <w:r>
+              <w:rPr>
+                <w:rFonts w:ascii="Century Gothic" w:hAnsi="Century Gothic" w:cs="Segoe UI"/>
+                <w:color w:val="000000"/>
+                <w:sz w:val="24"/>
+                <w:szCs w:val="24"/>
+                <w:shd w:val="clear" w:color="auto" w:fill="FFFFFF"/>
+              </w:rPr>
+              <w:t>2 GB for 64-bit</w:t>
+            </w:r>
+          </w:p>
+        </w:tc>
+        <w:tc>
+          <w:tcPr>
+            <w:tcW w:w="2520" w:type="dxa"/>
+          </w:tcPr>
+          <w:p>
+            <w:pPr>
+              <w:rPr>
+                <w:rFonts w:ascii="Century Gothic" w:hAnsi="Century Gothic" w:cs="Book Antiqua"/>
+                <w:bCs/>
+                <w:sz w:val="24"/>
+                <w:szCs w:val="24"/>
+              </w:rPr>
+            </w:pPr>
+            <w:r>
+              <w:rPr>
+                <w:rFonts w:ascii="Century Gothic" w:hAnsi="Century Gothic" w:cs="Book Antiqua"/>
+                <w:bCs/>
+                <w:sz w:val="24"/>
+                <w:szCs w:val="24"/>
+              </w:rPr>
+              <w:t xml:space="preserve">2 GB for 32-bit </w:t>
+            </w:r>
+          </w:p>
+          <w:p>
+            <w:pPr>
+              <w:rPr>
+                <w:rFonts w:ascii="Century Gothic" w:hAnsi="Century Gothic" w:cs="Book Antiqua"/>
+                <w:bCs/>
+                <w:sz w:val="24"/>
+                <w:szCs w:val="24"/>
+              </w:rPr>
+            </w:pPr>
+            <w:r>
+              <w:rPr>
+                <w:rFonts w:ascii="Century Gothic" w:hAnsi="Century Gothic" w:cs="Book Antiqua"/>
+                <w:bCs/>
+                <w:sz w:val="24"/>
+                <w:szCs w:val="24"/>
+              </w:rPr>
+              <w:t>4 GB for 64-bit</w:t>
+            </w:r>
+          </w:p>
+        </w:tc>
+      </w:tr>
+      <w:tr>
+        <w:tc>
+          <w:tcPr>
+            <w:tcW w:w="2184" w:type="dxa"/>
+          </w:tcPr>
+          <w:p>
+            <w:pPr>
+              <w:rPr>
+                <w:rFonts w:ascii="Century Gothic" w:hAnsi="Century Gothic" w:cs="Book Antiqua"/>
+                <w:bCs/>
+                <w:sz w:val="24"/>
+                <w:szCs w:val="24"/>
+              </w:rPr>
+            </w:pPr>
+            <w:r>
+              <w:rPr>
+                <w:rFonts w:ascii="Century Gothic" w:hAnsi="Century Gothic" w:cs="Segoe UI"/>
+                <w:color w:val="000000"/>
+                <w:sz w:val="24"/>
+                <w:szCs w:val="23"/>
+                <w:shd w:val="clear" w:color="auto" w:fill="FFFFFF"/>
+              </w:rPr>
+              <w:t>Hard disk space</w:t>
+            </w:r>
+          </w:p>
+        </w:tc>
+        <w:tc>
+          <w:tcPr>
+            <w:tcW w:w="2856" w:type="dxa"/>
+          </w:tcPr>
+          <w:p>
+            <w:pPr>
+              <w:rPr>
+                <w:rFonts w:ascii="Century Gothic" w:hAnsi="Century Gothic" w:cs="Segoe UI"/>
+                <w:color w:val="000000"/>
+                <w:sz w:val="24"/>
+                <w:szCs w:val="24"/>
+                <w:shd w:val="clear" w:color="auto" w:fill="FFFFFF"/>
+              </w:rPr>
+            </w:pPr>
+            <w:r>
+              <w:rPr>
+                <w:rFonts w:ascii="Century Gothic" w:hAnsi="Century Gothic" w:cs="Segoe UI"/>
+                <w:color w:val="000000"/>
+                <w:sz w:val="24"/>
+                <w:szCs w:val="24"/>
+                <w:shd w:val="clear" w:color="auto" w:fill="FFFFFF"/>
+              </w:rPr>
+              <w:t xml:space="preserve">16 GB for 32-bit OS </w:t>
+            </w:r>
+          </w:p>
+          <w:p>
+            <w:pPr>
+              <w:rPr>
+                <w:rFonts w:ascii="Century Gothic" w:hAnsi="Century Gothic" w:cs="Segoe UI"/>
+                <w:color w:val="000000"/>
+                <w:sz w:val="24"/>
+                <w:szCs w:val="24"/>
+                <w:shd w:val="clear" w:color="auto" w:fill="FFFFFF"/>
+              </w:rPr>
+            </w:pPr>
+            <w:r>
+              <w:rPr>
+                <w:rFonts w:ascii="Century Gothic" w:hAnsi="Century Gothic" w:cs="Segoe UI"/>
+                <w:color w:val="000000"/>
+                <w:sz w:val="24"/>
+                <w:szCs w:val="24"/>
+                <w:shd w:val="clear" w:color="auto" w:fill="FFFFFF"/>
+              </w:rPr>
+              <w:t>20 GB for 64-bit OS</w:t>
+            </w:r>
+          </w:p>
+        </w:tc>
+        <w:tc>
+          <w:tcPr>
+            <w:tcW w:w="2520" w:type="dxa"/>
+          </w:tcPr>
+          <w:p>
+            <w:pPr>
+              <w:rPr>
+                <w:rFonts w:ascii="Century Gothic" w:hAnsi="Century Gothic" w:cs="Book Antiqua"/>
+                <w:bCs/>
+                <w:sz w:val="24"/>
+                <w:szCs w:val="24"/>
+              </w:rPr>
+            </w:pPr>
+            <w:r>
+              <w:rPr>
+                <w:rFonts w:ascii="Century Gothic" w:hAnsi="Century Gothic" w:cs="Book Antiqua"/>
+                <w:bCs/>
+                <w:sz w:val="24"/>
+                <w:szCs w:val="24"/>
+              </w:rPr>
+              <w:t>250 GB for 32-bit OS</w:t>
+            </w:r>
+          </w:p>
+          <w:p>
+            <w:pPr>
+              <w:rPr>
+                <w:rFonts w:ascii="Century Gothic" w:hAnsi="Century Gothic" w:cs="Book Antiqua"/>
+                <w:bCs/>
+                <w:sz w:val="24"/>
+                <w:szCs w:val="24"/>
+              </w:rPr>
+            </w:pPr>
+            <w:r>
+              <w:rPr>
+                <w:rFonts w:ascii="Century Gothic" w:hAnsi="Century Gothic" w:cs="Book Antiqua"/>
+                <w:bCs/>
+                <w:sz w:val="24"/>
+                <w:szCs w:val="24"/>
+              </w:rPr>
+              <w:t>500 GB for 64-bit OS</w:t>
+            </w:r>
+            <w:bookmarkStart w:id="0" w:name="_GoBack"/>
+            <w:bookmarkEnd w:id="0"/>
           </w:p>
         </w:tc>
       </w:tr>
@@ -1790,25 +2334,14 @@
         </w:rPr>
         <w:t xml:space="preserve">                        </w:t>
       </w:r>
-      <w:proofErr w:type="gramStart"/>
-      <w:r>
-        <w:rPr>
-          <w:rFonts w:ascii="Century Gothic" w:hAnsi="Century Gothic" w:cs="Book Antiqua"/>
-          <w:bCs/>
-          <w:sz w:val="24"/>
-          <w:szCs w:val="24"/>
-        </w:rPr>
-        <w:t>Table ?</w:t>
-      </w:r>
-      <w:proofErr w:type="gramEnd"/>
-      <w:r>
-        <w:rPr>
-          <w:rFonts w:ascii="Century Gothic" w:hAnsi="Century Gothic" w:cs="Book Antiqua"/>
-          <w:bCs/>
-          <w:sz w:val="24"/>
-          <w:szCs w:val="24"/>
-        </w:rPr>
-        <w:t xml:space="preserve">- </w:t>
+      <w:r>
+        <w:rPr>
+          <w:rFonts w:ascii="Century Gothic" w:hAnsi="Century Gothic" w:cs="Book Antiqua"/>
+          <w:bCs/>
+          <w:sz w:val="24"/>
+          <w:szCs w:val="24"/>
+        </w:rPr>
+        <w:t xml:space="preserve">Table ?- </w:t>
       </w:r>
       <w:r>
         <w:rPr>
@@ -1972,25 +2505,14 @@
         </w:rPr>
         <w:t xml:space="preserve">            </w:t>
       </w:r>
-      <w:proofErr w:type="gramStart"/>
-      <w:r>
-        <w:rPr>
-          <w:rFonts w:ascii="Century Gothic" w:hAnsi="Century Gothic" w:cs="Book Antiqua"/>
-          <w:bCs/>
-          <w:sz w:val="24"/>
-          <w:szCs w:val="24"/>
-        </w:rPr>
-        <w:t>Table ?</w:t>
-      </w:r>
-      <w:proofErr w:type="gramEnd"/>
-      <w:r>
-        <w:rPr>
-          <w:rFonts w:ascii="Century Gothic" w:hAnsi="Century Gothic" w:cs="Book Antiqua"/>
-          <w:bCs/>
-          <w:sz w:val="24"/>
-          <w:szCs w:val="24"/>
-        </w:rPr>
-        <w:t>- Overall Results of Evaluation of (Name of System/Software)</w:t>
+      <w:r>
+        <w:rPr>
+          <w:rFonts w:ascii="Century Gothic" w:hAnsi="Century Gothic" w:cs="Book Antiqua"/>
+          <w:bCs/>
+          <w:sz w:val="24"/>
+          <w:szCs w:val="24"/>
+        </w:rPr>
+        <w:t>Table ?- Overall Results of Evaluation of (Name of System/Software)</w:t>
       </w:r>
     </w:p>
     <w:tbl>
@@ -2237,10 +2759,8 @@
           <w:szCs w:val="24"/>
           <w:shd w:val="clear" w:color="auto" w:fill="FFFFFF"/>
         </w:rPr>
-        <w:lastRenderedPageBreak/>
         <w:t xml:space="preserve">1. </w:t>
       </w:r>
-      <w:proofErr w:type="gramStart"/>
       <w:r>
         <w:rPr>
           <w:rFonts w:ascii="Century Gothic" w:hAnsi="Century Gothic" w:cs="Helvetica"/>
@@ -2250,9 +2770,41 @@
           <w:szCs w:val="24"/>
           <w:shd w:val="clear" w:color="auto" w:fill="FFFFFF"/>
         </w:rPr>
-        <w:t>For</w:t>
-      </w:r>
-      <w:proofErr w:type="gramEnd"/>
+        <w:t xml:space="preserve">For the Future Researchers. </w:t>
+      </w:r>
+      <w:r>
+        <w:rPr>
+          <w:rFonts w:ascii="Century Gothic" w:hAnsi="Century Gothic" w:cs="Helvetica"/>
+          <w:color w:val="000000"/>
+          <w:sz w:val="24"/>
+          <w:szCs w:val="24"/>
+          <w:shd w:val="clear" w:color="auto" w:fill="FFFFFF"/>
+        </w:rPr>
+        <w:t xml:space="preserve">The replication of the study could be helpful for comparison purposes. This will serve as a guide for writings to compare or even improve the system by using other methodology and tools; to gain more ideas on how to make the system more accurate and useful for the users. </w:t>
+      </w:r>
+    </w:p>
+    <w:p>
+      <w:pPr>
+        <w:spacing w:after="0" w:line="480" w:lineRule="auto"/>
+        <w:jc w:val="both"/>
+        <w:rPr>
+          <w:rFonts w:ascii="Century Gothic" w:hAnsi="Century Gothic" w:cs="Book Antiqua"/>
+          <w:b/>
+          <w:bCs/>
+          <w:sz w:val="24"/>
+          <w:szCs w:val="24"/>
+        </w:rPr>
+      </w:pPr>
+      <w:r>
+        <w:rPr>
+          <w:rFonts w:ascii="Century Gothic" w:hAnsi="Century Gothic" w:cs="Helvetica"/>
+          <w:color w:val="000000"/>
+          <w:sz w:val="24"/>
+          <w:szCs w:val="24"/>
+          <w:shd w:val="clear" w:color="auto" w:fill="FFFFFF"/>
+        </w:rPr>
+        <w:t xml:space="preserve">2. </w:t>
+      </w:r>
       <w:r>
         <w:rPr>
           <w:rFonts w:ascii="Century Gothic" w:hAnsi="Century Gothic" w:cs="Helvetica"/>
@@ -2262,7 +2814,7 @@
           <w:szCs w:val="24"/>
           <w:shd w:val="clear" w:color="auto" w:fill="FFFFFF"/>
         </w:rPr>
-        <w:t xml:space="preserve"> the Future Researchers. </w:t>
+        <w:t xml:space="preserve">For the Future Developers. </w:t>
       </w:r>
       <w:r>
         <w:rPr>
@@ -2272,21 +2824,8 @@
           <w:szCs w:val="24"/>
           <w:shd w:val="clear" w:color="auto" w:fill="FFFFFF"/>
         </w:rPr>
-        <w:t xml:space="preserve">The replication of the study could be helpful for comparison purposes. This will serve as a guide for writings to compare or even improve the system by using other methodology and tools; to gain more ideas on how to make the system more accurate and useful for the users. </w:t>
-      </w:r>
-    </w:p>
-    <w:p>
-      <w:pPr>
-        <w:spacing w:after="0" w:line="480" w:lineRule="auto"/>
-        <w:jc w:val="both"/>
-        <w:rPr>
-          <w:rFonts w:ascii="Century Gothic" w:hAnsi="Century Gothic" w:cs="Book Antiqua"/>
-          <w:b/>
-          <w:bCs/>
-          <w:sz w:val="24"/>
-          <w:szCs w:val="24"/>
-        </w:rPr>
-      </w:pPr>
+        <w:t xml:space="preserve">The developers recommends to the future developers to enhance the </w:t>
+      </w:r>
       <w:r>
         <w:rPr>
           <w:rFonts w:ascii="Century Gothic" w:hAnsi="Century Gothic" w:cs="Helvetica"/>
@@ -2295,31 +2834,7 @@
           <w:szCs w:val="24"/>
           <w:shd w:val="clear" w:color="auto" w:fill="FFFFFF"/>
         </w:rPr>
-        <w:t xml:space="preserve">2. </w:t>
-      </w:r>
-      <w:proofErr w:type="gramStart"/>
-      <w:r>
-        <w:rPr>
-          <w:rFonts w:ascii="Century Gothic" w:hAnsi="Century Gothic" w:cs="Helvetica"/>
-          <w:i/>
-          <w:color w:val="000000"/>
-          <w:sz w:val="24"/>
-          <w:szCs w:val="24"/>
-          <w:shd w:val="clear" w:color="auto" w:fill="FFFFFF"/>
-        </w:rPr>
-        <w:t>For</w:t>
-      </w:r>
-      <w:proofErr w:type="gramEnd"/>
-      <w:r>
-        <w:rPr>
-          <w:rFonts w:ascii="Century Gothic" w:hAnsi="Century Gothic" w:cs="Helvetica"/>
-          <w:i/>
-          <w:color w:val="000000"/>
-          <w:sz w:val="24"/>
-          <w:szCs w:val="24"/>
-          <w:shd w:val="clear" w:color="auto" w:fill="FFFFFF"/>
-        </w:rPr>
-        <w:t xml:space="preserve"> the Future Developers. </w:t>
+        <w:t xml:space="preserve"> system </w:t>
       </w:r>
       <w:r>
         <w:rPr>
@@ -2329,48 +2844,6 @@
           <w:szCs w:val="24"/>
           <w:shd w:val="clear" w:color="auto" w:fill="FFFFFF"/>
         </w:rPr>
-        <w:t xml:space="preserve">The developers recommends to the future developers to enhance </w:t>
-      </w:r>
-      <w:proofErr w:type="gramStart"/>
-      <w:r>
-        <w:rPr>
-          <w:rFonts w:ascii="Century Gothic" w:hAnsi="Century Gothic" w:cs="Helvetica"/>
-          <w:color w:val="000000"/>
-          <w:sz w:val="24"/>
-          <w:szCs w:val="24"/>
-          <w:shd w:val="clear" w:color="auto" w:fill="FFFFFF"/>
-        </w:rPr>
-        <w:t xml:space="preserve">the </w:t>
-      </w:r>
-      <w:r>
-        <w:rPr>
-          <w:rFonts w:ascii="Century Gothic" w:hAnsi="Century Gothic" w:cs="Helvetica"/>
-          <w:color w:val="000000"/>
-          <w:sz w:val="24"/>
-          <w:szCs w:val="24"/>
-          <w:shd w:val="clear" w:color="auto" w:fill="FFFFFF"/>
-        </w:rPr>
-        <w:t xml:space="preserve"> system</w:t>
-      </w:r>
-      <w:proofErr w:type="gramEnd"/>
-      <w:r>
-        <w:rPr>
-          <w:rFonts w:ascii="Century Gothic" w:hAnsi="Century Gothic" w:cs="Helvetica"/>
-          <w:color w:val="000000"/>
-          <w:sz w:val="24"/>
-          <w:szCs w:val="24"/>
-          <w:shd w:val="clear" w:color="auto" w:fill="FFFFFF"/>
-        </w:rPr>
-        <w:t xml:space="preserve"> </w:t>
-      </w:r>
-      <w:r>
-        <w:rPr>
-          <w:rFonts w:ascii="Century Gothic" w:hAnsi="Century Gothic" w:cs="Helvetica"/>
-          <w:color w:val="000000"/>
-          <w:sz w:val="24"/>
-          <w:szCs w:val="24"/>
-          <w:shd w:val="clear" w:color="auto" w:fill="FFFFFF"/>
-        </w:rPr>
         <w:t xml:space="preserve">in terms of: </w:t>
       </w:r>
       <w:r>
@@ -2537,29 +3010,7 @@
           <w:sz w:val="24"/>
           <w:szCs w:val="24"/>
         </w:rPr>
-        <w:t>(</w:t>
-      </w:r>
-      <w:proofErr w:type="gramStart"/>
-      <w:r>
-        <w:rPr>
-          <w:rFonts w:ascii="Century Gothic" w:hAnsi="Century Gothic" w:cs="Book Antiqua"/>
-          <w:bCs/>
-          <w:i/>
-          <w:sz w:val="24"/>
-          <w:szCs w:val="24"/>
-        </w:rPr>
-        <w:t>at</w:t>
-      </w:r>
-      <w:proofErr w:type="gramEnd"/>
-      <w:r>
-        <w:rPr>
-          <w:rFonts w:ascii="Century Gothic" w:hAnsi="Century Gothic" w:cs="Book Antiqua"/>
-          <w:bCs/>
-          <w:i/>
-          <w:sz w:val="24"/>
-          <w:szCs w:val="24"/>
-        </w:rPr>
-        <w:t xml:space="preserve"> least 20 references from books, journal and websites in APA format)</w:t>
+        <w:t>(at least 20 references from books, journal and websites in APA format)</w:t>
       </w:r>
     </w:p>
     <w:p>
@@ -5273,7 +5724,7 @@
 </file>
 
 <file path=customXml/itemProps1.xml><?xml version="1.0" encoding="utf-8"?>
-<ds:datastoreItem xmlns:ds="http://schemas.openxmlformats.org/officeDocument/2006/customXml" ds:itemID="{0FE0A32A-EBB3-4D6D-AB20-62CFA53179F4}">
+<ds:datastoreItem xmlns:ds="http://schemas.openxmlformats.org/officeDocument/2006/customXml" ds:itemID="{6E8D7954-60E2-4CB0-AF5F-7D7A295D0303}">
   <ds:schemaRefs>
     <ds:schemaRef ds:uri="http://schemas.openxmlformats.org/officeDocument/2006/bibliography"/>
   </ds:schemaRefs>

</xml_diff>